<commit_message>
made some changes to register API
</commit_message>
<xml_diff>
--- a/docs/APIs/Auth.docx
+++ b/docs/APIs/Auth.docx
@@ -985,7 +985,7 @@
         <w:rPr>
           <w:lang w:val="en-US"/>
         </w:rPr>
-        <w:t>409 Conflict: If the username or email is already in use.</w:t>
+        <w:t>400 Bad Request: If email, username and phoneNo are not provided</w:t>
       </w:r>
     </w:p>
     <w:p>
@@ -1013,6 +1013,128 @@
         <w:rPr>
           <w:lang w:val="en-US"/>
         </w:rPr>
+        <w:t xml:space="preserve">  "error": "Bad Request",</w:t>
+      </w:r>
+    </w:p>
+    <w:p>
+      <w:pPr>
+        <w:ind w:left="720"/>
+        <w:rPr>
+          <w:lang w:val="en-US"/>
+        </w:rPr>
+      </w:pPr>
+      <w:r>
+        <w:rPr>
+          <w:lang w:val="en-US"/>
+        </w:rPr>
+        <w:t xml:space="preserve">  "message": "No username</w:t>
+      </w:r>
+      <w:r>
+        <w:rPr>
+          <w:lang w:val="en-US"/>
+        </w:rPr>
+        <w:t xml:space="preserve">, </w:t>
+      </w:r>
+      <w:r>
+        <w:rPr>
+          <w:lang w:val="en-US"/>
+        </w:rPr>
+        <w:t>email</w:t>
+      </w:r>
+      <w:r>
+        <w:rPr>
+          <w:lang w:val="en-US"/>
+        </w:rPr>
+        <w:t xml:space="preserve"> and </w:t>
+      </w:r>
+      <w:r>
+        <w:rPr>
+          <w:lang w:val="en-US"/>
+        </w:rPr>
+        <w:t xml:space="preserve">phoneNo </w:t>
+      </w:r>
+      <w:r>
+        <w:rPr>
+          <w:lang w:val="en-US"/>
+        </w:rPr>
+        <w:t xml:space="preserve">are </w:t>
+      </w:r>
+      <w:r>
+        <w:rPr>
+          <w:lang w:val="en-US"/>
+        </w:rPr>
+        <w:t>provided</w:t>
+      </w:r>
+      <w:r>
+        <w:rPr>
+          <w:lang w:val="en-US"/>
+        </w:rPr>
+        <w:t>. You should provide either email or phoneNo or username</w:t>
+      </w:r>
+      <w:r>
+        <w:rPr>
+          <w:lang w:val="en-US"/>
+        </w:rPr>
+        <w:t>"</w:t>
+      </w:r>
+    </w:p>
+    <w:p>
+      <w:pPr>
+        <w:ind w:left="720"/>
+        <w:rPr>
+          <w:lang w:val="en-US"/>
+        </w:rPr>
+      </w:pPr>
+      <w:r>
+        <w:rPr>
+          <w:lang w:val="en-US"/>
+        </w:rPr>
+        <w:t>}</w:t>
+      </w:r>
+    </w:p>
+    <w:p>
+      <w:pPr>
+        <w:pStyle w:val="Heading4"/>
+        <w:numPr>
+          <w:ilvl w:val="0"/>
+          <w:numId w:val="7"/>
+        </w:numPr>
+        <w:rPr>
+          <w:lang w:val="en-US"/>
+        </w:rPr>
+      </w:pPr>
+      <w:r>
+        <w:rPr>
+          <w:lang w:val="en-US"/>
+        </w:rPr>
+        <w:t>409 Conflict: If the username is already in use.</w:t>
+      </w:r>
+    </w:p>
+    <w:p>
+      <w:pPr>
+        <w:ind w:left="720"/>
+        <w:rPr>
+          <w:lang w:val="en-US"/>
+        </w:rPr>
+      </w:pPr>
+      <w:r>
+        <w:rPr>
+          <w:lang w:val="en-US"/>
+        </w:rPr>
+        <w:t>{</w:t>
+      </w:r>
+    </w:p>
+    <w:p>
+      <w:pPr>
+        <w:ind w:left="720"/>
+        <w:rPr>
+          <w:lang w:val="en-US"/>
+        </w:rPr>
+      </w:pPr>
+      <w:r>
+        <w:rPr>
+          <w:lang w:val="en-US"/>
+        </w:rPr>
         <w:t xml:space="preserve">  "error": "Conflict",</w:t>
       </w:r>
     </w:p>
@@ -1027,7 +1149,275 @@
         <w:rPr>
           <w:lang w:val="en-US"/>
         </w:rPr>
-        <w:t xml:space="preserve">  "message": "Username or email already exists"</w:t>
+        <w:t xml:space="preserve">  "message": "</w:t>
+      </w:r>
+      <w:r>
+        <w:rPr>
+          <w:lang w:val="en-US"/>
+        </w:rPr>
+        <w:t>A user with the given username is already registere</w:t>
+      </w:r>
+      <w:r>
+        <w:rPr>
+          <w:lang w:val="en-US"/>
+        </w:rPr>
+        <w:t>d</w:t>
+      </w:r>
+      <w:r>
+        <w:rPr>
+          <w:lang w:val="en-US"/>
+        </w:rPr>
+        <w:t>"</w:t>
+      </w:r>
+    </w:p>
+    <w:p>
+      <w:pPr>
+        <w:ind w:left="720"/>
+        <w:rPr>
+          <w:lang w:val="en-US"/>
+        </w:rPr>
+      </w:pPr>
+      <w:r>
+        <w:rPr>
+          <w:lang w:val="en-US"/>
+        </w:rPr>
+        <w:t>}</w:t>
+      </w:r>
+    </w:p>
+    <w:p>
+      <w:pPr>
+        <w:pStyle w:val="Heading4"/>
+        <w:numPr>
+          <w:ilvl w:val="0"/>
+          <w:numId w:val="7"/>
+        </w:numPr>
+        <w:rPr>
+          <w:lang w:val="en-US"/>
+        </w:rPr>
+      </w:pPr>
+      <w:r>
+        <w:rPr>
+          <w:lang w:val="en-US"/>
+        </w:rPr>
+        <w:t xml:space="preserve">409 Conflict: If the </w:t>
+      </w:r>
+      <w:r>
+        <w:rPr>
+          <w:lang w:val="en-US"/>
+        </w:rPr>
+        <w:t>phoneNo</w:t>
+      </w:r>
+      <w:r>
+        <w:rPr>
+          <w:lang w:val="en-US"/>
+        </w:rPr>
+        <w:t xml:space="preserve"> is already in use.</w:t>
+      </w:r>
+    </w:p>
+    <w:p>
+      <w:pPr>
+        <w:ind w:left="720"/>
+        <w:rPr>
+          <w:lang w:val="en-US"/>
+        </w:rPr>
+      </w:pPr>
+      <w:r>
+        <w:rPr>
+          <w:lang w:val="en-US"/>
+        </w:rPr>
+        <w:t>{</w:t>
+      </w:r>
+    </w:p>
+    <w:p>
+      <w:pPr>
+        <w:ind w:left="720"/>
+        <w:rPr>
+          <w:lang w:val="en-US"/>
+        </w:rPr>
+      </w:pPr>
+      <w:r>
+        <w:rPr>
+          <w:lang w:val="en-US"/>
+        </w:rPr>
+        <w:t xml:space="preserve">  "error": "Conflict",</w:t>
+      </w:r>
+    </w:p>
+    <w:p>
+      <w:pPr>
+        <w:ind w:left="720"/>
+        <w:rPr>
+          <w:lang w:val="en-US"/>
+        </w:rPr>
+      </w:pPr>
+      <w:r>
+        <w:rPr>
+          <w:lang w:val="en-US"/>
+        </w:rPr>
+        <w:t xml:space="preserve">  "message": "</w:t>
+      </w:r>
+      <w:r>
+        <w:rPr>
+          <w:lang w:val="en-US"/>
+        </w:rPr>
+        <w:t xml:space="preserve"> </w:t>
+      </w:r>
+      <w:r>
+        <w:rPr>
+          <w:lang w:val="en-US"/>
+        </w:rPr>
+        <w:t xml:space="preserve">A user with the given </w:t>
+      </w:r>
+      <w:r>
+        <w:rPr>
+          <w:lang w:val="en-US"/>
+        </w:rPr>
+        <w:t>phoneNo</w:t>
+      </w:r>
+      <w:r>
+        <w:rPr>
+          <w:lang w:val="en-US"/>
+        </w:rPr>
+        <w:t xml:space="preserve"> is already registere</w:t>
+      </w:r>
+      <w:r>
+        <w:rPr>
+          <w:lang w:val="en-US"/>
+        </w:rPr>
+        <w:t>d</w:t>
+      </w:r>
+      <w:r>
+        <w:rPr>
+          <w:lang w:val="en-US"/>
+        </w:rPr>
+        <w:t xml:space="preserve"> </w:t>
+      </w:r>
+      <w:r>
+        <w:rPr>
+          <w:lang w:val="en-US"/>
+        </w:rPr>
+        <w:t>"</w:t>
+      </w:r>
+    </w:p>
+    <w:p>
+      <w:pPr>
+        <w:ind w:left="720"/>
+        <w:rPr>
+          <w:lang w:val="en-US"/>
+        </w:rPr>
+      </w:pPr>
+      <w:r>
+        <w:rPr>
+          <w:lang w:val="en-US"/>
+        </w:rPr>
+        <w:t>}</w:t>
+      </w:r>
+    </w:p>
+    <w:p>
+      <w:pPr>
+        <w:pStyle w:val="Heading4"/>
+        <w:numPr>
+          <w:ilvl w:val="0"/>
+          <w:numId w:val="7"/>
+        </w:numPr>
+        <w:rPr>
+          <w:lang w:val="en-US"/>
+        </w:rPr>
+      </w:pPr>
+      <w:r>
+        <w:rPr>
+          <w:lang w:val="en-US"/>
+        </w:rPr>
+        <w:t xml:space="preserve">409 Conflict: If the </w:t>
+      </w:r>
+      <w:r>
+        <w:rPr>
+          <w:lang w:val="en-US"/>
+        </w:rPr>
+        <w:t>email</w:t>
+      </w:r>
+      <w:r>
+        <w:rPr>
+          <w:lang w:val="en-US"/>
+        </w:rPr>
+        <w:t xml:space="preserve"> is already in use.</w:t>
+      </w:r>
+    </w:p>
+    <w:p>
+      <w:pPr>
+        <w:ind w:left="720"/>
+        <w:rPr>
+          <w:lang w:val="en-US"/>
+        </w:rPr>
+      </w:pPr>
+      <w:r>
+        <w:rPr>
+          <w:lang w:val="en-US"/>
+        </w:rPr>
+        <w:t>{</w:t>
+      </w:r>
+    </w:p>
+    <w:p>
+      <w:pPr>
+        <w:ind w:left="720"/>
+        <w:rPr>
+          <w:lang w:val="en-US"/>
+        </w:rPr>
+      </w:pPr>
+      <w:r>
+        <w:rPr>
+          <w:lang w:val="en-US"/>
+        </w:rPr>
+        <w:t xml:space="preserve">  "error": "Conflict",</w:t>
+      </w:r>
+    </w:p>
+    <w:p>
+      <w:pPr>
+        <w:ind w:left="720"/>
+        <w:rPr>
+          <w:lang w:val="en-US"/>
+        </w:rPr>
+      </w:pPr>
+      <w:r>
+        <w:rPr>
+          <w:lang w:val="en-US"/>
+        </w:rPr>
+        <w:t xml:space="preserve">  "message": "</w:t>
+      </w:r>
+      <w:r>
+        <w:rPr>
+          <w:lang w:val="en-US"/>
+        </w:rPr>
+        <w:t xml:space="preserve"> </w:t>
+      </w:r>
+      <w:r>
+        <w:rPr>
+          <w:lang w:val="en-US"/>
+        </w:rPr>
+        <w:t xml:space="preserve">A user with the given </w:t>
+      </w:r>
+      <w:r>
+        <w:rPr>
+          <w:lang w:val="en-US"/>
+        </w:rPr>
+        <w:t>email</w:t>
+      </w:r>
+      <w:r>
+        <w:rPr>
+          <w:lang w:val="en-US"/>
+        </w:rPr>
+        <w:t xml:space="preserve"> is already registere</w:t>
+      </w:r>
+      <w:r>
+        <w:rPr>
+          <w:lang w:val="en-US"/>
+        </w:rPr>
+        <w:t>d</w:t>
+      </w:r>
+      <w:r>
+        <w:rPr>
+          <w:lang w:val="en-US"/>
+        </w:rPr>
+        <w:t xml:space="preserve"> "</w:t>
       </w:r>
     </w:p>
     <w:p>
@@ -1240,7 +1630,7 @@
   <w:abstractNum w:abstractNumId="2" w15:restartNumberingAfterBreak="0">
     <w:nsid w:val="011F2A96"/>
     <w:multiLevelType w:val="hybridMultilevel"/>
-    <w:tmpl w:val="FE2474D6"/>
+    <w:tmpl w:val="0E88BA10"/>
     <w:lvl w:ilvl="0" w:tplc="20000001">
       <w:start w:val="1"/>
       <w:numFmt w:val="bullet"/>

</xml_diff>

<commit_message>
added get availble professions api
</commit_message>
<xml_diff>
--- a/docs/APIs/Auth.docx
+++ b/docs/APIs/Auth.docx
@@ -1815,6 +1815,396 @@
         </w:rPr>
         <w:br/>
       </w:r>
+    </w:p>
+    <w:p>
+      <w:pPr>
+        <w:ind w:left="720"/>
+        <w:rPr>
+          <w:lang w:val="en-US"/>
+        </w:rPr>
+      </w:pPr>
+    </w:p>
+    <w:p>
+      <w:pPr>
+        <w:pStyle w:val="Heading1"/>
+        <w:rPr>
+          <w:lang w:val="en-US"/>
+        </w:rPr>
+      </w:pPr>
+      <w:r>
+        <w:rPr>
+          <w:lang w:val="en-US"/>
+        </w:rPr>
+        <w:t xml:space="preserve">Available </w:t>
+      </w:r>
+      <w:r>
+        <w:rPr>
+          <w:lang w:val="en-US"/>
+        </w:rPr>
+        <w:t>Profession</w:t>
+      </w:r>
+      <w:r>
+        <w:rPr>
+          <w:lang w:val="en-US"/>
+        </w:rPr>
+        <w:t>s</w:t>
+      </w:r>
+      <w:r>
+        <w:rPr>
+          <w:lang w:val="en-US"/>
+        </w:rPr>
+        <w:t xml:space="preserve"> API</w:t>
+      </w:r>
+    </w:p>
+    <w:p>
+      <w:pPr>
+        <w:pStyle w:val="Heading2"/>
+        <w:rPr>
+          <w:lang w:val="en-US"/>
+        </w:rPr>
+      </w:pPr>
+      <w:r>
+        <w:rPr>
+          <w:lang w:val="en-US"/>
+        </w:rPr>
+        <w:t xml:space="preserve">### </w:t>
+      </w:r>
+      <w:r>
+        <w:rPr>
+          <w:lang w:val="en-US"/>
+        </w:rPr>
+        <w:t>Request</w:t>
+      </w:r>
+    </w:p>
+    <w:p>
+      <w:pPr>
+        <w:rPr>
+          <w:lang w:val="en-US"/>
+        </w:rPr>
+      </w:pPr>
+      <w:r>
+        <w:rPr>
+          <w:lang w:val="en-US"/>
+        </w:rPr>
+        <w:t>Method: GET</w:t>
+      </w:r>
+    </w:p>
+    <w:p>
+      <w:pPr>
+        <w:rPr>
+          <w:lang w:val="en-US"/>
+        </w:rPr>
+      </w:pPr>
+      <w:r>
+        <w:rPr>
+          <w:lang w:val="en-US"/>
+        </w:rPr>
+        <w:t>URL: /api/profession/</w:t>
+      </w:r>
+      <w:r>
+        <w:rPr>
+          <w:lang w:val="en-US"/>
+        </w:rPr>
+        <w:t>all</w:t>
+      </w:r>
+    </w:p>
+    <w:p>
+      <w:pPr>
+        <w:rPr>
+          <w:lang w:val="en-US"/>
+        </w:rPr>
+      </w:pPr>
+      <w:r>
+        <w:rPr>
+          <w:lang w:val="en-US"/>
+        </w:rPr>
+        <w:t>Content Type: application/json</w:t>
+      </w:r>
+    </w:p>
+    <w:p>
+      <w:pPr>
+        <w:pStyle w:val="Heading2"/>
+        <w:rPr>
+          <w:lang w:val="en-US"/>
+        </w:rPr>
+      </w:pPr>
+      <w:r>
+        <w:rPr>
+          <w:lang w:val="en-US"/>
+        </w:rPr>
+        <w:t>### Response</w:t>
+      </w:r>
+    </w:p>
+    <w:p>
+      <w:pPr>
+        <w:rPr>
+          <w:lang w:val="en-US"/>
+        </w:rPr>
+      </w:pPr>
+      <w:r>
+        <w:rPr>
+          <w:lang w:val="en-US"/>
+        </w:rPr>
+        <w:t xml:space="preserve">  "</w:t>
+      </w:r>
+      <w:r>
+        <w:rPr>
+          <w:lang w:val="en-US"/>
+        </w:rPr>
+        <w:t>professions</w:t>
+      </w:r>
+      <w:r>
+        <w:rPr>
+          <w:lang w:val="en-US"/>
+        </w:rPr>
+        <w:t xml:space="preserve">": </w:t>
+      </w:r>
+    </w:p>
+    <w:p>
+      <w:pPr>
+        <w:rPr>
+          <w:lang w:val="en-US"/>
+        </w:rPr>
+      </w:pPr>
+      <w:r>
+        <w:rPr>
+          <w:lang w:val="en-US"/>
+        </w:rPr>
+        <w:t xml:space="preserve">   [</w:t>
+      </w:r>
+    </w:p>
+    <w:p>
+      <w:pPr>
+        <w:ind w:left="720"/>
+        <w:rPr>
+          <w:lang w:val="en-US"/>
+        </w:rPr>
+      </w:pPr>
+      <w:r>
+        <w:rPr>
+          <w:lang w:val="en-US"/>
+        </w:rPr>
+        <w:t>{</w:t>
+      </w:r>
+    </w:p>
+    <w:p>
+      <w:pPr>
+        <w:ind w:left="720"/>
+        <w:rPr>
+          <w:lang w:val="en-US"/>
+        </w:rPr>
+      </w:pPr>
+      <w:r>
+        <w:rPr>
+          <w:lang w:val="en-US"/>
+        </w:rPr>
+        <w:t xml:space="preserve">   </w:t>
+      </w:r>
+      <w:r>
+        <w:rPr>
+          <w:lang w:val="en-US"/>
+        </w:rPr>
+        <w:t>"</w:t>
+      </w:r>
+      <w:r>
+        <w:rPr>
+          <w:lang w:val="en-US"/>
+        </w:rPr>
+        <w:t>_id</w:t>
+      </w:r>
+      <w:r>
+        <w:rPr>
+          <w:lang w:val="en-US"/>
+        </w:rPr>
+        <w:t>"</w:t>
+      </w:r>
+      <w:r>
+        <w:rPr>
+          <w:lang w:val="en-US"/>
+        </w:rPr>
+        <w:t>: String,</w:t>
+      </w:r>
+    </w:p>
+    <w:p>
+      <w:pPr>
+        <w:ind w:left="720"/>
+        <w:rPr>
+          <w:lang w:val="en-US"/>
+        </w:rPr>
+      </w:pPr>
+      <w:r>
+        <w:rPr>
+          <w:lang w:val="en-US"/>
+        </w:rPr>
+        <w:t xml:space="preserve">    "</w:t>
+      </w:r>
+      <w:r>
+        <w:rPr>
+          <w:lang w:val="en-US"/>
+        </w:rPr>
+        <w:t>profession</w:t>
+      </w:r>
+      <w:r>
+        <w:rPr>
+          <w:lang w:val="en-US"/>
+        </w:rPr>
+        <w:t>Title":</w:t>
+      </w:r>
+      <w:r>
+        <w:rPr>
+          <w:lang w:val="en-US"/>
+        </w:rPr>
+        <w:t xml:space="preserve"> String</w:t>
+      </w:r>
+      <w:r>
+        <w:rPr>
+          <w:lang w:val="en-US"/>
+        </w:rPr>
+        <w:t>,</w:t>
+      </w:r>
+    </w:p>
+    <w:p>
+      <w:pPr>
+        <w:ind w:left="720"/>
+        <w:rPr>
+          <w:lang w:val="en-US"/>
+        </w:rPr>
+      </w:pPr>
+      <w:r>
+        <w:rPr>
+          <w:lang w:val="en-US"/>
+        </w:rPr>
+        <w:t xml:space="preserve">    "industry": </w:t>
+      </w:r>
+      <w:r>
+        <w:rPr>
+          <w:lang w:val="en-US"/>
+        </w:rPr>
+        <w:t>String</w:t>
+      </w:r>
+      <w:r>
+        <w:rPr>
+          <w:lang w:val="en-US"/>
+        </w:rPr>
+        <w:t xml:space="preserve"> </w:t>
+      </w:r>
+      <w:r>
+        <w:rPr>
+          <w:lang w:val="en-US"/>
+        </w:rPr>
+        <w:t>",</w:t>
+      </w:r>
+    </w:p>
+    <w:p>
+      <w:pPr>
+        <w:ind w:left="720"/>
+        <w:rPr>
+          <w:lang w:val="en-US"/>
+        </w:rPr>
+      </w:pPr>
+      <w:r>
+        <w:rPr>
+          <w:lang w:val="en-US"/>
+        </w:rPr>
+        <w:t xml:space="preserve">    "</w:t>
+      </w:r>
+      <w:r>
+        <w:rPr>
+          <w:lang w:val="en-US"/>
+        </w:rPr>
+        <w:t>profession</w:t>
+      </w:r>
+      <w:r>
+        <w:rPr>
+          <w:lang w:val="en-US"/>
+        </w:rPr>
+        <w:t>Description":</w:t>
+      </w:r>
+      <w:r>
+        <w:rPr>
+          <w:lang w:val="en-US"/>
+        </w:rPr>
+        <w:t xml:space="preserve"> String</w:t>
+      </w:r>
+      <w:r>
+        <w:rPr>
+          <w:lang w:val="en-US"/>
+        </w:rPr>
+        <w:t>,</w:t>
+      </w:r>
+    </w:p>
+    <w:p>
+      <w:pPr>
+        <w:ind w:left="720"/>
+        <w:rPr>
+          <w:lang w:val="en-US"/>
+        </w:rPr>
+      </w:pPr>
+      <w:r>
+        <w:rPr>
+          <w:lang w:val="en-US"/>
+        </w:rPr>
+        <w:t xml:space="preserve">    "svgUrl": "</w:t>
+      </w:r>
+      <w:r>
+        <w:rPr>
+          <w:lang w:val="en-US"/>
+        </w:rPr>
+        <w:t>/api/icons/svg/filename.svg</w:t>
+      </w:r>
+      <w:r>
+        <w:rPr>
+          <w:lang w:val="en-US"/>
+        </w:rPr>
+        <w:t>"</w:t>
+      </w:r>
+    </w:p>
+    <w:p>
+      <w:pPr>
+        <w:ind w:left="720"/>
+        <w:rPr>
+          <w:lang w:val="en-US"/>
+        </w:rPr>
+      </w:pPr>
+      <w:r>
+        <w:rPr>
+          <w:lang w:val="en-US"/>
+        </w:rPr>
+        <w:t xml:space="preserve">  </w:t>
+      </w:r>
+      <w:r>
+        <w:rPr>
+          <w:lang w:val="en-US"/>
+        </w:rPr>
+        <w:t xml:space="preserve">  }</w:t>
+      </w:r>
+    </w:p>
+    <w:p>
+      <w:pPr>
+        <w:rPr>
+          <w:lang w:val="en-US"/>
+        </w:rPr>
+      </w:pPr>
+      <w:r>
+        <w:rPr>
+          <w:lang w:val="en-US"/>
+        </w:rPr>
+        <w:t xml:space="preserve">   ]</w:t>
+      </w:r>
+    </w:p>
+    <w:p>
+      <w:pPr>
+        <w:rPr>
+          <w:lang w:val="en-US"/>
+        </w:rPr>
+      </w:pPr>
+    </w:p>
+    <w:p>
+      <w:pPr>
+        <w:rPr>
+          <w:lang w:val="en-US"/>
+        </w:rPr>
+      </w:pPr>
     </w:p>
     <w:sectPr>
       <w:pgSz w:w="11906" w:h="16838"/>

</xml_diff>

<commit_message>
changed professions field of register API
</commit_message>
<xml_diff>
--- a/docs/APIs/Auth.docx
+++ b/docs/APIs/Auth.docx
@@ -768,20 +768,6 @@
           <w:lang w:val="en-US"/>
         </w:rPr>
         <w:t>{</w:t>
-      </w:r>
-    </w:p>
-    <w:p>
-      <w:pPr>
-        <w:ind w:left="720"/>
-        <w:rPr>
-          <w:lang w:val="en-US"/>
-        </w:rPr>
-      </w:pPr>
-      <w:r>
-        <w:rPr>
-          <w:lang w:val="en-US"/>
-        </w:rPr>
-        <w:t>professionName: String,</w:t>
       </w:r>
     </w:p>
     <w:p>

</xml_diff>